<commit_message>
no updates. meeting sync for 2013-09-25
</commit_message>
<xml_diff>
--- a/Updates-2013-09-11.docx
+++ b/Updates-2013-09-11.docx
@@ -209,7 +209,10 @@
       </w:r>
       <w:proofErr w:type="spellStart"/>
       <w:r>
-        <w:t>ParquetFP</w:t>
+        <w:t>Parq</w:t>
+      </w:r>
+      <w:r>
+        <w:t>uetFP</w:t>
       </w:r>
       <w:proofErr w:type="spellEnd"/>
       <w:r>
@@ -225,10 +228,7 @@
         </w:numPr>
       </w:pPr>
       <w:r>
-        <w:t>Validate Legalization</w:t>
-      </w:r>
-      <w:r>
-        <w:t xml:space="preserve"> and its various features</w:t>
+        <w:t>Experiment more different layouts.</w:t>
       </w:r>
     </w:p>
     <w:p>
@@ -240,13 +240,11 @@
         </w:numPr>
       </w:pPr>
       <w:r>
-        <w:t xml:space="preserve">Validate </w:t>
-      </w:r>
-      <w:proofErr w:type="spellStart"/>
-      <w:r>
-        <w:t>FPNets</w:t>
-      </w:r>
-      <w:proofErr w:type="spellEnd"/>
+        <w:t>Validate Legalization</w:t>
+      </w:r>
+      <w:r>
+        <w:t xml:space="preserve"> and its various features</w:t>
+      </w:r>
     </w:p>
     <w:p>
       <w:pPr>
@@ -257,6 +255,23 @@
         </w:numPr>
       </w:pPr>
       <w:r>
+        <w:t xml:space="preserve">Validate </w:t>
+      </w:r>
+      <w:proofErr w:type="spellStart"/>
+      <w:r>
+        <w:t>FPNets</w:t>
+      </w:r>
+      <w:proofErr w:type="spellEnd"/>
+    </w:p>
+    <w:p>
+      <w:pPr>
+        <w:pStyle w:val="ListParagraph"/>
+        <w:numPr>
+          <w:ilvl w:val="0"/>
+          <w:numId w:val="4"/>
+        </w:numPr>
+      </w:pPr>
+      <w:r>
         <w:t xml:space="preserve">Validate more </w:t>
       </w:r>
       <w:proofErr w:type="gramStart"/>
@@ -329,6 +344,8 @@
       <w:r>
         <w:t>especially when the amount of components increase.</w:t>
       </w:r>
+      <w:bookmarkStart w:id="0" w:name="_GoBack"/>
+      <w:bookmarkEnd w:id="0"/>
     </w:p>
     <w:p/>
     <w:p>
@@ -519,10 +536,9 @@
         </w:numPr>
       </w:pPr>
       <w:r>
+        <w:lastRenderedPageBreak/>
         <w:t>Added .block/.nets file generation</w:t>
       </w:r>
-      <w:bookmarkStart w:id="0" w:name="_GoBack"/>
-      <w:bookmarkEnd w:id="0"/>
     </w:p>
     <w:sectPr>
       <w:pgSz w:w="12240" w:h="15840"/>

</xml_diff>